<commit_message>
ERD Edits + etc.
</commit_message>
<xml_diff>
--- a/Database/Database Diagrams/Database Tables.docx
+++ b/Database/Database Diagrams/Database Tables.docx
@@ -43,6 +43,7 @@
         </w:rPr>
         <w:t>Customer(</w:t>
       </w:r>
+      <w:proofErr w:type="spellStart"/>
       <w:r>
         <w:rPr>
           <w:rFonts w:ascii="Times New Roman" w:hAnsi="Times New Roman" w:cs="Times New Roman"/>
@@ -51,162 +52,89 @@
           <w:u w:val="single"/>
           <w:lang w:val="en-US"/>
         </w:rPr>
-        <w:t>c</w:t>
-      </w:r>
-      <w:r>
-        <w:rPr>
-          <w:rFonts w:ascii="Times New Roman" w:hAnsi="Times New Roman" w:cs="Times New Roman"/>
-          <w:sz w:val="24"/>
-          <w:szCs w:val="24"/>
-          <w:u w:val="single"/>
-          <w:lang w:val="en-US"/>
-        </w:rPr>
-        <w:t>ustomerID</w:t>
-      </w:r>
-      <w:r>
-        <w:rPr>
-          <w:rFonts w:ascii="Times New Roman" w:hAnsi="Times New Roman" w:cs="Times New Roman"/>
-          <w:sz w:val="24"/>
-          <w:szCs w:val="24"/>
-          <w:lang w:val="en-US"/>
-        </w:rPr>
-        <w:t xml:space="preserve">, fName, lName, </w:t>
-      </w:r>
-      <w:r>
-        <w:rPr>
-          <w:rFonts w:ascii="Times New Roman" w:hAnsi="Times New Roman" w:cs="Times New Roman"/>
-          <w:sz w:val="24"/>
-          <w:szCs w:val="24"/>
-          <w:lang w:val="en-US"/>
-        </w:rPr>
-        <w:t>DOB</w:t>
-      </w:r>
-      <w:r>
-        <w:rPr>
-          <w:rFonts w:ascii="Times New Roman" w:hAnsi="Times New Roman" w:cs="Times New Roman"/>
-          <w:sz w:val="24"/>
-          <w:szCs w:val="24"/>
-          <w:lang w:val="en-US"/>
-        </w:rPr>
-        <w:t>, t</w:t>
-      </w:r>
-      <w:r>
-        <w:rPr>
-          <w:rFonts w:ascii="Times New Roman" w:hAnsi="Times New Roman" w:cs="Times New Roman"/>
-          <w:sz w:val="24"/>
-          <w:szCs w:val="24"/>
-          <w:lang w:val="en-US"/>
-        </w:rPr>
-        <w:t>elephone</w:t>
-      </w:r>
-      <w:r>
-        <w:rPr>
-          <w:rFonts w:ascii="Times New Roman" w:hAnsi="Times New Roman" w:cs="Times New Roman"/>
-          <w:sz w:val="24"/>
-          <w:szCs w:val="24"/>
-          <w:lang w:val="en-US"/>
-        </w:rPr>
-        <w:t>, e</w:t>
-      </w:r>
-      <w:r>
-        <w:rPr>
-          <w:rFonts w:ascii="Times New Roman" w:hAnsi="Times New Roman" w:cs="Times New Roman"/>
-          <w:sz w:val="24"/>
-          <w:szCs w:val="24"/>
-          <w:lang w:val="en-US"/>
-        </w:rPr>
-        <w:t>mail</w:t>
-      </w:r>
-      <w:r>
-        <w:rPr>
-          <w:rFonts w:ascii="Times New Roman" w:hAnsi="Times New Roman" w:cs="Times New Roman"/>
-          <w:sz w:val="24"/>
-          <w:szCs w:val="24"/>
-          <w:lang w:val="en-US"/>
-        </w:rPr>
-        <w:t>, d</w:t>
-      </w:r>
-      <w:r>
-        <w:rPr>
-          <w:rFonts w:ascii="Times New Roman" w:hAnsi="Times New Roman" w:cs="Times New Roman"/>
-          <w:sz w:val="24"/>
-          <w:szCs w:val="24"/>
-          <w:lang w:val="en-US"/>
-        </w:rPr>
-        <w:t>ate</w:t>
-      </w:r>
-      <w:r>
-        <w:rPr>
-          <w:rFonts w:ascii="Times New Roman" w:hAnsi="Times New Roman" w:cs="Times New Roman"/>
-          <w:sz w:val="24"/>
-          <w:szCs w:val="24"/>
-          <w:lang w:val="en-US"/>
-        </w:rPr>
-        <w:t>Of</w:t>
-      </w:r>
-      <w:r>
-        <w:rPr>
-          <w:rFonts w:ascii="Times New Roman" w:hAnsi="Times New Roman" w:cs="Times New Roman"/>
-          <w:sz w:val="24"/>
-          <w:szCs w:val="24"/>
-          <w:lang w:val="en-US"/>
-        </w:rPr>
-        <w:t>Membership</w:t>
-      </w:r>
-      <w:r>
-        <w:rPr>
-          <w:rFonts w:ascii="Times New Roman" w:hAnsi="Times New Roman" w:cs="Times New Roman"/>
-          <w:sz w:val="24"/>
-          <w:szCs w:val="24"/>
-          <w:lang w:val="en-US"/>
-        </w:rPr>
-        <w:t>,</w:t>
-      </w:r>
-      <w:r>
-        <w:rPr>
-          <w:rFonts w:ascii="Times New Roman" w:hAnsi="Times New Roman" w:cs="Times New Roman"/>
-          <w:sz w:val="24"/>
-          <w:szCs w:val="24"/>
-          <w:lang w:val="en-US"/>
-        </w:rPr>
-        <w:t xml:space="preserve"> </w:t>
-      </w:r>
-      <w:r>
-        <w:rPr>
-          <w:rFonts w:ascii="Times New Roman" w:hAnsi="Times New Roman" w:cs="Times New Roman"/>
-          <w:sz w:val="24"/>
-          <w:szCs w:val="24"/>
-          <w:lang w:val="en-US"/>
-        </w:rPr>
-        <w:t>d</w:t>
-      </w:r>
-      <w:r>
-        <w:rPr>
-          <w:rFonts w:ascii="Times New Roman" w:hAnsi="Times New Roman" w:cs="Times New Roman"/>
-          <w:sz w:val="24"/>
-          <w:szCs w:val="24"/>
-          <w:lang w:val="en-US"/>
-        </w:rPr>
-        <w:t>ate</w:t>
-      </w:r>
-      <w:r>
-        <w:rPr>
-          <w:rFonts w:ascii="Times New Roman" w:hAnsi="Times New Roman" w:cs="Times New Roman"/>
-          <w:sz w:val="24"/>
-          <w:szCs w:val="24"/>
-          <w:lang w:val="en-US"/>
-        </w:rPr>
-        <w:t>Of</w:t>
-      </w:r>
-      <w:r>
-        <w:rPr>
-          <w:rFonts w:ascii="Times New Roman" w:hAnsi="Times New Roman" w:cs="Times New Roman"/>
-          <w:sz w:val="24"/>
-          <w:szCs w:val="24"/>
-          <w:lang w:val="en-US"/>
-        </w:rPr>
-        <w:t>MembershipExpiry</w:t>
-      </w:r>
+        <w:t>customerID</w:t>
+      </w:r>
+      <w:proofErr w:type="spellEnd"/>
+      <w:r>
+        <w:rPr>
+          <w:rFonts w:ascii="Times New Roman" w:hAnsi="Times New Roman" w:cs="Times New Roman"/>
+          <w:sz w:val="24"/>
+          <w:szCs w:val="24"/>
+          <w:lang w:val="en-US"/>
+        </w:rPr>
+        <w:t xml:space="preserve">, </w:t>
+      </w:r>
+      <w:proofErr w:type="spellStart"/>
+      <w:r>
+        <w:rPr>
+          <w:rFonts w:ascii="Times New Roman" w:hAnsi="Times New Roman" w:cs="Times New Roman"/>
+          <w:sz w:val="24"/>
+          <w:szCs w:val="24"/>
+          <w:lang w:val="en-US"/>
+        </w:rPr>
+        <w:t>fName</w:t>
+      </w:r>
+      <w:proofErr w:type="spellEnd"/>
+      <w:r>
+        <w:rPr>
+          <w:rFonts w:ascii="Times New Roman" w:hAnsi="Times New Roman" w:cs="Times New Roman"/>
+          <w:sz w:val="24"/>
+          <w:szCs w:val="24"/>
+          <w:lang w:val="en-US"/>
+        </w:rPr>
+        <w:t xml:space="preserve">, </w:t>
+      </w:r>
+      <w:proofErr w:type="spellStart"/>
+      <w:r>
+        <w:rPr>
+          <w:rFonts w:ascii="Times New Roman" w:hAnsi="Times New Roman" w:cs="Times New Roman"/>
+          <w:sz w:val="24"/>
+          <w:szCs w:val="24"/>
+          <w:lang w:val="en-US"/>
+        </w:rPr>
+        <w:t>lName</w:t>
+      </w:r>
+      <w:proofErr w:type="spellEnd"/>
+      <w:r>
+        <w:rPr>
+          <w:rFonts w:ascii="Times New Roman" w:hAnsi="Times New Roman" w:cs="Times New Roman"/>
+          <w:sz w:val="24"/>
+          <w:szCs w:val="24"/>
+          <w:lang w:val="en-US"/>
+        </w:rPr>
+        <w:t xml:space="preserve">, DOB, telephone, email, </w:t>
+      </w:r>
+      <w:proofErr w:type="spellStart"/>
+      <w:r>
+        <w:rPr>
+          <w:rFonts w:ascii="Times New Roman" w:hAnsi="Times New Roman" w:cs="Times New Roman"/>
+          <w:sz w:val="24"/>
+          <w:szCs w:val="24"/>
+          <w:lang w:val="en-US"/>
+        </w:rPr>
+        <w:t>dateOfMembership</w:t>
+      </w:r>
+      <w:proofErr w:type="spellEnd"/>
+      <w:r>
+        <w:rPr>
+          <w:rFonts w:ascii="Times New Roman" w:hAnsi="Times New Roman" w:cs="Times New Roman"/>
+          <w:sz w:val="24"/>
+          <w:szCs w:val="24"/>
+          <w:lang w:val="en-US"/>
+        </w:rPr>
+        <w:t xml:space="preserve">, </w:t>
+      </w:r>
+      <w:proofErr w:type="spellStart"/>
+      <w:r>
+        <w:rPr>
+          <w:rFonts w:ascii="Times New Roman" w:hAnsi="Times New Roman" w:cs="Times New Roman"/>
+          <w:sz w:val="24"/>
+          <w:szCs w:val="24"/>
+          <w:lang w:val="en-US"/>
+        </w:rPr>
+        <w:t>dateOfMembershipExpiry</w:t>
+      </w:r>
+      <w:proofErr w:type="spellEnd"/>
       <w:r>
         <w:rPr>
           <w:rFonts w:ascii="Times New Roman" w:hAnsi="Times New Roman" w:cs="Times New Roman"/>
@@ -299,15 +227,27 @@
           </mc:Fallback>
         </mc:AlternateContent>
       </w:r>
-      <w:r>
-        <w:rPr>
-          <w:rFonts w:ascii="Times New Roman" w:hAnsi="Times New Roman" w:cs="Times New Roman"/>
-          <w:sz w:val="24"/>
-          <w:szCs w:val="24"/>
-          <w:lang w:val="en-US"/>
-        </w:rPr>
-        <w:t>CustomerAddress(</w:t>
-      </w:r>
+      <w:proofErr w:type="spellStart"/>
+      <w:r>
+        <w:rPr>
+          <w:rFonts w:ascii="Times New Roman" w:hAnsi="Times New Roman" w:cs="Times New Roman"/>
+          <w:sz w:val="24"/>
+          <w:szCs w:val="24"/>
+          <w:lang w:val="en-US"/>
+        </w:rPr>
+        <w:t>CustomerAddress</w:t>
+      </w:r>
+      <w:proofErr w:type="spellEnd"/>
+      <w:r>
+        <w:rPr>
+          <w:rFonts w:ascii="Times New Roman" w:hAnsi="Times New Roman" w:cs="Times New Roman"/>
+          <w:sz w:val="24"/>
+          <w:szCs w:val="24"/>
+          <w:lang w:val="en-US"/>
+        </w:rPr>
+        <w:t>(</w:t>
+      </w:r>
+      <w:proofErr w:type="spellStart"/>
       <w:r>
         <w:rPr>
           <w:rFonts w:ascii="Times New Roman" w:hAnsi="Times New Roman" w:cs="Times New Roman"/>
@@ -318,14 +258,35 @@
         </w:rPr>
         <w:t>customerID</w:t>
       </w:r>
-      <w:r>
-        <w:rPr>
-          <w:rFonts w:ascii="Times New Roman" w:hAnsi="Times New Roman" w:cs="Times New Roman"/>
-          <w:sz w:val="24"/>
-          <w:szCs w:val="24"/>
-          <w:lang w:val="en-US"/>
-        </w:rPr>
-        <w:t>, stName, city, parish)</w:t>
+      <w:proofErr w:type="spellEnd"/>
+      <w:r>
+        <w:rPr>
+          <w:rFonts w:ascii="Times New Roman" w:hAnsi="Times New Roman" w:cs="Times New Roman"/>
+          <w:sz w:val="24"/>
+          <w:szCs w:val="24"/>
+          <w:lang w:val="en-US"/>
+        </w:rPr>
+        <w:t xml:space="preserve">, </w:t>
+      </w:r>
+      <w:proofErr w:type="spellStart"/>
+      <w:r>
+        <w:rPr>
+          <w:rFonts w:ascii="Times New Roman" w:hAnsi="Times New Roman" w:cs="Times New Roman"/>
+          <w:sz w:val="24"/>
+          <w:szCs w:val="24"/>
+          <w:lang w:val="en-US"/>
+        </w:rPr>
+        <w:t>stName</w:t>
+      </w:r>
+      <w:proofErr w:type="spellEnd"/>
+      <w:r>
+        <w:rPr>
+          <w:rFonts w:ascii="Times New Roman" w:hAnsi="Times New Roman" w:cs="Times New Roman"/>
+          <w:sz w:val="24"/>
+          <w:szCs w:val="24"/>
+          <w:lang w:val="en-US"/>
+        </w:rPr>
+        <w:t>, city, parish)</w:t>
       </w:r>
       <w:r>
         <w:rPr>
@@ -335,24 +296,27 @@
           <w:lang w:val="en-US"/>
         </w:rPr>
         <w:br/>
-      </w:r>
-      <w:r>
-        <w:rPr>
-          <w:rFonts w:ascii="Times New Roman" w:hAnsi="Times New Roman" w:cs="Times New Roman"/>
-          <w:sz w:val="24"/>
-          <w:szCs w:val="24"/>
-          <w:lang w:val="en-US"/>
-        </w:rPr>
-        <w:t xml:space="preserve">Foreign key customerID references </w:t>
-      </w:r>
-      <w:r>
-        <w:rPr>
-          <w:rFonts w:ascii="Times New Roman" w:hAnsi="Times New Roman" w:cs="Times New Roman"/>
-          <w:sz w:val="24"/>
-          <w:szCs w:val="24"/>
-          <w:lang w:val="en-US"/>
-        </w:rPr>
-        <w:t>Customer</w:t>
+        <w:t xml:space="preserve">Foreign key </w:t>
+      </w:r>
+      <w:proofErr w:type="spellStart"/>
+      <w:r>
+        <w:rPr>
+          <w:rFonts w:ascii="Times New Roman" w:hAnsi="Times New Roman" w:cs="Times New Roman"/>
+          <w:sz w:val="24"/>
+          <w:szCs w:val="24"/>
+          <w:lang w:val="en-US"/>
+        </w:rPr>
+        <w:t>customerID</w:t>
+      </w:r>
+      <w:proofErr w:type="spellEnd"/>
+      <w:r>
+        <w:rPr>
+          <w:rFonts w:ascii="Times New Roman" w:hAnsi="Times New Roman" w:cs="Times New Roman"/>
+          <w:sz w:val="24"/>
+          <w:szCs w:val="24"/>
+          <w:lang w:val="en-US"/>
+        </w:rPr>
+        <w:t xml:space="preserve"> references Customer</w:t>
       </w:r>
     </w:p>
     <w:p>
@@ -373,6 +337,7 @@
         </w:rPr>
         <w:t>Department(</w:t>
       </w:r>
+      <w:proofErr w:type="spellStart"/>
       <w:r>
         <w:rPr>
           <w:rFonts w:ascii="Times New Roman" w:hAnsi="Times New Roman" w:cs="Times New Roman"/>
@@ -383,6 +348,7 @@
         </w:rPr>
         <w:t>departmentCode</w:t>
       </w:r>
+      <w:proofErr w:type="spellEnd"/>
       <w:r>
         <w:rPr>
           <w:rFonts w:ascii="Times New Roman" w:hAnsi="Times New Roman" w:cs="Times New Roman"/>
@@ -411,6 +377,7 @@
         </w:rPr>
         <w:t>Staff(</w:t>
       </w:r>
+      <w:proofErr w:type="spellStart"/>
       <w:r>
         <w:rPr>
           <w:rFonts w:ascii="Times New Roman" w:hAnsi="Times New Roman" w:cs="Times New Roman"/>
@@ -421,78 +388,97 @@
         </w:rPr>
         <w:t>idNum</w:t>
       </w:r>
-      <w:r>
-        <w:rPr>
-          <w:rFonts w:ascii="Times New Roman" w:hAnsi="Times New Roman" w:cs="Times New Roman"/>
-          <w:sz w:val="24"/>
-          <w:szCs w:val="24"/>
-          <w:lang w:val="en-US"/>
-        </w:rPr>
-        <w:t>, fName, lName, p</w:t>
-      </w:r>
-      <w:r>
-        <w:rPr>
-          <w:rFonts w:ascii="Times New Roman" w:hAnsi="Times New Roman" w:cs="Times New Roman"/>
-          <w:sz w:val="24"/>
-          <w:szCs w:val="24"/>
-          <w:lang w:val="en-US"/>
-        </w:rPr>
-        <w:t>honeNumber</w:t>
-      </w:r>
-      <w:r>
-        <w:rPr>
-          <w:rFonts w:ascii="Times New Roman" w:hAnsi="Times New Roman" w:cs="Times New Roman"/>
-          <w:sz w:val="24"/>
-          <w:szCs w:val="24"/>
-          <w:lang w:val="en-US"/>
-        </w:rPr>
-        <w:t>,</w:t>
-      </w:r>
-      <w:r>
-        <w:rPr>
-          <w:rFonts w:ascii="Times New Roman" w:hAnsi="Times New Roman" w:cs="Times New Roman"/>
-          <w:sz w:val="24"/>
-          <w:szCs w:val="24"/>
-          <w:lang w:val="en-US"/>
-        </w:rPr>
-        <w:t xml:space="preserve"> </w:t>
-      </w:r>
-      <w:r>
-        <w:rPr>
-          <w:rFonts w:ascii="Times New Roman" w:hAnsi="Times New Roman" w:cs="Times New Roman"/>
-          <w:sz w:val="24"/>
-          <w:szCs w:val="24"/>
-          <w:lang w:val="en-US"/>
-        </w:rPr>
-        <w:t>employee</w:t>
-      </w:r>
-      <w:r>
-        <w:rPr>
-          <w:rFonts w:ascii="Times New Roman" w:hAnsi="Times New Roman" w:cs="Times New Roman"/>
-          <w:sz w:val="24"/>
-          <w:szCs w:val="24"/>
-          <w:lang w:val="en-US"/>
-        </w:rPr>
-        <w:t>Type</w:t>
-      </w:r>
-      <w:r>
-        <w:rPr>
-          <w:rFonts w:ascii="Times New Roman" w:hAnsi="Times New Roman" w:cs="Times New Roman"/>
-          <w:sz w:val="24"/>
-          <w:szCs w:val="24"/>
-          <w:lang w:val="en-US"/>
-        </w:rPr>
-        <w:t>,</w:t>
-      </w:r>
-      <w:r>
-        <w:rPr>
-          <w:rFonts w:ascii="Times New Roman" w:hAnsi="Times New Roman" w:cs="Times New Roman"/>
-          <w:sz w:val="24"/>
-          <w:szCs w:val="24"/>
-          <w:lang w:val="en-US"/>
-        </w:rPr>
-        <w:t xml:space="preserve"> </w:t>
-      </w:r>
+      <w:proofErr w:type="spellEnd"/>
+      <w:r>
+        <w:rPr>
+          <w:rFonts w:ascii="Times New Roman" w:hAnsi="Times New Roman" w:cs="Times New Roman"/>
+          <w:sz w:val="24"/>
+          <w:szCs w:val="24"/>
+          <w:lang w:val="en-US"/>
+        </w:rPr>
+        <w:t xml:space="preserve">, </w:t>
+      </w:r>
+      <w:proofErr w:type="spellStart"/>
+      <w:r>
+        <w:rPr>
+          <w:rFonts w:ascii="Times New Roman" w:hAnsi="Times New Roman" w:cs="Times New Roman"/>
+          <w:sz w:val="24"/>
+          <w:szCs w:val="24"/>
+          <w:lang w:val="en-US"/>
+        </w:rPr>
+        <w:t>fName</w:t>
+      </w:r>
+      <w:proofErr w:type="spellEnd"/>
+      <w:r>
+        <w:rPr>
+          <w:rFonts w:ascii="Times New Roman" w:hAnsi="Times New Roman" w:cs="Times New Roman"/>
+          <w:sz w:val="24"/>
+          <w:szCs w:val="24"/>
+          <w:lang w:val="en-US"/>
+        </w:rPr>
+        <w:t xml:space="preserve">, </w:t>
+      </w:r>
+      <w:proofErr w:type="spellStart"/>
+      <w:r>
+        <w:rPr>
+          <w:rFonts w:ascii="Times New Roman" w:hAnsi="Times New Roman" w:cs="Times New Roman"/>
+          <w:sz w:val="24"/>
+          <w:szCs w:val="24"/>
+          <w:lang w:val="en-US"/>
+        </w:rPr>
+        <w:t>lName</w:t>
+      </w:r>
+      <w:proofErr w:type="spellEnd"/>
+      <w:r>
+        <w:rPr>
+          <w:rFonts w:ascii="Times New Roman" w:hAnsi="Times New Roman" w:cs="Times New Roman"/>
+          <w:sz w:val="24"/>
+          <w:szCs w:val="24"/>
+          <w:lang w:val="en-US"/>
+        </w:rPr>
+        <w:t xml:space="preserve">, </w:t>
+      </w:r>
+      <w:proofErr w:type="spellStart"/>
+      <w:r>
+        <w:rPr>
+          <w:rFonts w:ascii="Times New Roman" w:hAnsi="Times New Roman" w:cs="Times New Roman"/>
+          <w:sz w:val="24"/>
+          <w:szCs w:val="24"/>
+          <w:lang w:val="en-US"/>
+        </w:rPr>
+        <w:t>phoneNumber</w:t>
+      </w:r>
+      <w:proofErr w:type="spellEnd"/>
+      <w:r>
+        <w:rPr>
+          <w:rFonts w:ascii="Times New Roman" w:hAnsi="Times New Roman" w:cs="Times New Roman"/>
+          <w:sz w:val="24"/>
+          <w:szCs w:val="24"/>
+          <w:lang w:val="en-US"/>
+        </w:rPr>
+        <w:t xml:space="preserve">, </w:t>
+      </w:r>
+      <w:proofErr w:type="spellStart"/>
+      <w:r>
+        <w:rPr>
+          <w:rFonts w:ascii="Times New Roman" w:hAnsi="Times New Roman" w:cs="Times New Roman"/>
+          <w:sz w:val="24"/>
+          <w:szCs w:val="24"/>
+          <w:lang w:val="en-US"/>
+        </w:rPr>
+        <w:t>employeeType</w:t>
+      </w:r>
+      <w:proofErr w:type="spellEnd"/>
+      <w:r>
+        <w:rPr>
+          <w:rFonts w:ascii="Times New Roman" w:hAnsi="Times New Roman" w:cs="Times New Roman"/>
+          <w:sz w:val="24"/>
+          <w:szCs w:val="24"/>
+          <w:lang w:val="en-US"/>
+        </w:rPr>
+        <w:t xml:space="preserve">, </w:t>
+      </w:r>
+      <w:proofErr w:type="spellStart"/>
       <w:r>
         <w:rPr>
           <w:rFonts w:ascii="Times New Roman" w:hAnsi="Times New Roman" w:cs="Times New Roman"/>
@@ -501,38 +487,9 @@
           <w:u w:val="dash"/>
           <w:lang w:val="en-US"/>
         </w:rPr>
-        <w:t>d</w:t>
-      </w:r>
-      <w:r>
-        <w:rPr>
-          <w:rFonts w:ascii="Times New Roman" w:hAnsi="Times New Roman" w:cs="Times New Roman"/>
-          <w:sz w:val="24"/>
-          <w:szCs w:val="24"/>
-          <w:u w:val="dash"/>
-          <w:lang w:val="en-US"/>
-        </w:rPr>
-        <w:t>epartment</w:t>
-      </w:r>
-      <w:r>
-        <w:rPr>
-          <w:rFonts w:ascii="Times New Roman" w:hAnsi="Times New Roman" w:cs="Times New Roman"/>
-          <w:sz w:val="24"/>
-          <w:szCs w:val="24"/>
-          <w:u w:val="dash"/>
-          <w:lang w:val="en-US"/>
-        </w:rPr>
-        <w:t>C</w:t>
-      </w:r>
-      <w:r>
-        <w:rPr>
-          <w:rFonts w:ascii="Times New Roman" w:hAnsi="Times New Roman" w:cs="Times New Roman"/>
-          <w:sz w:val="24"/>
-          <w:szCs w:val="24"/>
-          <w:u w:val="dash"/>
-          <w:lang w:val="en-US"/>
-        </w:rPr>
-        <w:t>ode</w:t>
-      </w:r>
+        <w:t>departmentCode</w:t>
+      </w:r>
+      <w:proofErr w:type="spellEnd"/>
       <w:r>
         <w:rPr>
           <w:rFonts w:ascii="Times New Roman" w:hAnsi="Times New Roman" w:cs="Times New Roman"/>
@@ -550,16 +507,9 @@
           <w:lang w:val="en-US"/>
         </w:rPr>
         <w:br/>
-      </w:r>
-      <w:r>
-        <w:rPr>
-          <w:rFonts w:ascii="Times New Roman" w:hAnsi="Times New Roman" w:cs="Times New Roman"/>
-          <w:sz w:val="24"/>
-          <w:szCs w:val="24"/>
-          <w:lang w:val="en-US"/>
-        </w:rPr>
         <w:t xml:space="preserve">Foreign key </w:t>
       </w:r>
+      <w:proofErr w:type="spellStart"/>
       <w:r>
         <w:rPr>
           <w:rFonts w:ascii="Times New Roman" w:hAnsi="Times New Roman" w:cs="Times New Roman"/>
@@ -569,6 +519,7 @@
         </w:rPr>
         <w:t>departmentCode</w:t>
       </w:r>
+      <w:proofErr w:type="spellEnd"/>
       <w:r>
         <w:rPr>
           <w:rFonts w:ascii="Times New Roman" w:hAnsi="Times New Roman" w:cs="Times New Roman"/>
@@ -661,24 +612,17 @@
           </mc:Fallback>
         </mc:AlternateContent>
       </w:r>
-      <w:r>
-        <w:rPr>
-          <w:rFonts w:ascii="Times New Roman" w:hAnsi="Times New Roman" w:cs="Times New Roman"/>
-          <w:sz w:val="24"/>
-          <w:szCs w:val="24"/>
-          <w:lang w:val="en-US"/>
-        </w:rPr>
-        <w:t>Staff</w:t>
-      </w:r>
-      <w:r>
-        <w:rPr>
-          <w:rFonts w:ascii="Times New Roman" w:hAnsi="Times New Roman" w:cs="Times New Roman"/>
-          <w:sz w:val="24"/>
-          <w:szCs w:val="24"/>
-          <w:lang w:val="en-US"/>
-        </w:rPr>
-        <w:t>Adresses</w:t>
-      </w:r>
+      <w:proofErr w:type="spellStart"/>
+      <w:r>
+        <w:rPr>
+          <w:rFonts w:ascii="Times New Roman" w:hAnsi="Times New Roman" w:cs="Times New Roman"/>
+          <w:sz w:val="24"/>
+          <w:szCs w:val="24"/>
+          <w:lang w:val="en-US"/>
+        </w:rPr>
+        <w:t>StaffAdresses</w:t>
+      </w:r>
+      <w:proofErr w:type="spellEnd"/>
       <w:r>
         <w:rPr>
           <w:rFonts w:ascii="Times New Roman" w:hAnsi="Times New Roman" w:cs="Times New Roman"/>
@@ -688,6 +632,7 @@
         </w:rPr>
         <w:t>(</w:t>
       </w:r>
+      <w:proofErr w:type="spellStart"/>
       <w:r>
         <w:rPr>
           <w:rFonts w:ascii="Times New Roman" w:hAnsi="Times New Roman" w:cs="Times New Roman"/>
@@ -698,6 +643,7 @@
         </w:rPr>
         <w:t>staffID</w:t>
       </w:r>
+      <w:proofErr w:type="spellEnd"/>
       <w:r>
         <w:rPr>
           <w:rFonts w:ascii="Times New Roman" w:hAnsi="Times New Roman" w:cs="Times New Roman"/>
@@ -707,23 +653,25 @@
         </w:rPr>
         <w:t xml:space="preserve">, </w:t>
       </w:r>
-      <w:r>
-        <w:rPr>
-          <w:rFonts w:ascii="Times New Roman" w:hAnsi="Times New Roman" w:cs="Times New Roman"/>
-          <w:sz w:val="24"/>
-          <w:szCs w:val="24"/>
-          <w:lang w:val="en-US"/>
-        </w:rPr>
-        <w:t>stName, city, parish</w:t>
-      </w:r>
-      <w:r>
-        <w:rPr>
-          <w:rFonts w:ascii="Times New Roman" w:hAnsi="Times New Roman" w:cs="Times New Roman"/>
-          <w:sz w:val="24"/>
-          <w:szCs w:val="24"/>
-          <w:lang w:val="en-US"/>
-        </w:rPr>
-        <w:t>)</w:t>
+      <w:proofErr w:type="spellStart"/>
+      <w:r>
+        <w:rPr>
+          <w:rFonts w:ascii="Times New Roman" w:hAnsi="Times New Roman" w:cs="Times New Roman"/>
+          <w:sz w:val="24"/>
+          <w:szCs w:val="24"/>
+          <w:lang w:val="en-US"/>
+        </w:rPr>
+        <w:t>stName</w:t>
+      </w:r>
+      <w:proofErr w:type="spellEnd"/>
+      <w:r>
+        <w:rPr>
+          <w:rFonts w:ascii="Times New Roman" w:hAnsi="Times New Roman" w:cs="Times New Roman"/>
+          <w:sz w:val="24"/>
+          <w:szCs w:val="24"/>
+          <w:lang w:val="en-US"/>
+        </w:rPr>
+        <w:t>, city, parish)</w:t>
       </w:r>
       <w:r>
         <w:rPr>
@@ -733,16 +681,9 @@
           <w:lang w:val="en-US"/>
         </w:rPr>
         <w:br/>
-      </w:r>
-      <w:r>
-        <w:rPr>
-          <w:rFonts w:ascii="Times New Roman" w:hAnsi="Times New Roman" w:cs="Times New Roman"/>
-          <w:sz w:val="24"/>
-          <w:szCs w:val="24"/>
-          <w:lang w:val="en-US"/>
-        </w:rPr>
         <w:t xml:space="preserve">Foreign key </w:t>
       </w:r>
+      <w:proofErr w:type="spellStart"/>
       <w:r>
         <w:rPr>
           <w:rFonts w:ascii="Times New Roman" w:hAnsi="Times New Roman" w:cs="Times New Roman"/>
@@ -752,23 +693,15 @@
         </w:rPr>
         <w:t>staffID</w:t>
       </w:r>
-      <w:r>
-        <w:rPr>
-          <w:rFonts w:ascii="Times New Roman" w:hAnsi="Times New Roman" w:cs="Times New Roman"/>
-          <w:sz w:val="24"/>
-          <w:szCs w:val="24"/>
-          <w:lang w:val="en-US"/>
-        </w:rPr>
-        <w:t xml:space="preserve"> references </w:t>
-      </w:r>
-      <w:r>
-        <w:rPr>
-          <w:rFonts w:ascii="Times New Roman" w:hAnsi="Times New Roman" w:cs="Times New Roman"/>
-          <w:sz w:val="24"/>
-          <w:szCs w:val="24"/>
-          <w:lang w:val="en-US"/>
-        </w:rPr>
-        <w:t>Staff</w:t>
+      <w:proofErr w:type="spellEnd"/>
+      <w:r>
+        <w:rPr>
+          <w:rFonts w:ascii="Times New Roman" w:hAnsi="Times New Roman" w:cs="Times New Roman"/>
+          <w:sz w:val="24"/>
+          <w:szCs w:val="24"/>
+          <w:lang w:val="en-US"/>
+        </w:rPr>
+        <w:t xml:space="preserve"> references Staff</w:t>
       </w:r>
     </w:p>
     <w:p>
@@ -789,6 +722,7 @@
         </w:rPr>
         <w:t>Inventory(</w:t>
       </w:r>
+      <w:proofErr w:type="spellStart"/>
       <w:r>
         <w:rPr>
           <w:rFonts w:ascii="Times New Roman" w:hAnsi="Times New Roman" w:cs="Times New Roman"/>
@@ -797,6 +731,115 @@
           <w:u w:val="single"/>
           <w:lang w:val="en-US"/>
         </w:rPr>
+        <w:t>productCode</w:t>
+      </w:r>
+      <w:proofErr w:type="spellEnd"/>
+      <w:r>
+        <w:rPr>
+          <w:rFonts w:ascii="Times New Roman" w:hAnsi="Times New Roman" w:cs="Times New Roman"/>
+          <w:sz w:val="24"/>
+          <w:szCs w:val="24"/>
+          <w:lang w:val="en-US"/>
+        </w:rPr>
+        <w:t xml:space="preserve">, name, </w:t>
+      </w:r>
+      <w:proofErr w:type="spellStart"/>
+      <w:r>
+        <w:rPr>
+          <w:rFonts w:ascii="Times New Roman" w:hAnsi="Times New Roman" w:cs="Times New Roman"/>
+          <w:sz w:val="24"/>
+          <w:szCs w:val="24"/>
+          <w:lang w:val="en-US"/>
+        </w:rPr>
+        <w:t>shortDescrip</w:t>
+      </w:r>
+      <w:proofErr w:type="spellEnd"/>
+      <w:r>
+        <w:rPr>
+          <w:rFonts w:ascii="Times New Roman" w:hAnsi="Times New Roman" w:cs="Times New Roman"/>
+          <w:sz w:val="24"/>
+          <w:szCs w:val="24"/>
+          <w:lang w:val="en-US"/>
+        </w:rPr>
+        <w:t xml:space="preserve">, </w:t>
+      </w:r>
+      <w:proofErr w:type="spellStart"/>
+      <w:r>
+        <w:rPr>
+          <w:rFonts w:ascii="Times New Roman" w:hAnsi="Times New Roman" w:cs="Times New Roman"/>
+          <w:sz w:val="24"/>
+          <w:szCs w:val="24"/>
+          <w:lang w:val="en-US"/>
+        </w:rPr>
+        <w:t>longDescrip</w:t>
+      </w:r>
+      <w:proofErr w:type="spellEnd"/>
+      <w:r>
+        <w:rPr>
+          <w:rFonts w:ascii="Times New Roman" w:hAnsi="Times New Roman" w:cs="Times New Roman"/>
+          <w:sz w:val="24"/>
+          <w:szCs w:val="24"/>
+          <w:lang w:val="en-US"/>
+        </w:rPr>
+        <w:t xml:space="preserve">, </w:t>
+      </w:r>
+      <w:proofErr w:type="spellStart"/>
+      <w:r>
+        <w:rPr>
+          <w:rFonts w:ascii="Times New Roman" w:hAnsi="Times New Roman" w:cs="Times New Roman"/>
+          <w:sz w:val="24"/>
+          <w:szCs w:val="24"/>
+          <w:lang w:val="en-US"/>
+        </w:rPr>
+        <w:t>currentStock</w:t>
+      </w:r>
+      <w:proofErr w:type="spellEnd"/>
+      <w:r>
+        <w:rPr>
+          <w:rFonts w:ascii="Times New Roman" w:hAnsi="Times New Roman" w:cs="Times New Roman"/>
+          <w:sz w:val="24"/>
+          <w:szCs w:val="24"/>
+          <w:lang w:val="en-US"/>
+        </w:rPr>
+        <w:t xml:space="preserve">, </w:t>
+      </w:r>
+      <w:proofErr w:type="spellStart"/>
+      <w:r>
+        <w:rPr>
+          <w:rFonts w:ascii="Times New Roman" w:hAnsi="Times New Roman" w:cs="Times New Roman"/>
+          <w:sz w:val="24"/>
+          <w:szCs w:val="24"/>
+          <w:lang w:val="en-US"/>
+        </w:rPr>
+        <w:t>unitPrice</w:t>
+      </w:r>
+      <w:proofErr w:type="spellEnd"/>
+      <w:r>
+        <w:rPr>
+          <w:rFonts w:ascii="Times New Roman" w:hAnsi="Times New Roman" w:cs="Times New Roman"/>
+          <w:sz w:val="24"/>
+          <w:szCs w:val="24"/>
+          <w:lang w:val="en-US"/>
+        </w:rPr>
+        <w:t xml:space="preserve">, </w:t>
+      </w:r>
+      <w:proofErr w:type="spellStart"/>
+      <w:r>
+        <w:rPr>
+          <w:rFonts w:ascii="Times New Roman" w:hAnsi="Times New Roman" w:cs="Times New Roman"/>
+          <w:sz w:val="24"/>
+          <w:szCs w:val="24"/>
+          <w:lang w:val="en-US"/>
+        </w:rPr>
+        <w:t>ex</w:t>
+      </w:r>
+      <w:r>
+        <w:rPr>
+          <w:rFonts w:ascii="Times New Roman" w:hAnsi="Times New Roman" w:cs="Times New Roman"/>
+          <w:sz w:val="24"/>
+          <w:szCs w:val="24"/>
+          <w:lang w:val="en-US"/>
+        </w:rPr>
         <w:t>p</w:t>
       </w:r>
       <w:r>
@@ -804,137 +847,11 @@
           <w:rFonts w:ascii="Times New Roman" w:hAnsi="Times New Roman" w:cs="Times New Roman"/>
           <w:sz w:val="24"/>
           <w:szCs w:val="24"/>
-          <w:u w:val="single"/>
-          <w:lang w:val="en-US"/>
-        </w:rPr>
-        <w:t>roductCode</w:t>
-      </w:r>
-      <w:r>
-        <w:rPr>
-          <w:rFonts w:ascii="Times New Roman" w:hAnsi="Times New Roman" w:cs="Times New Roman"/>
-          <w:sz w:val="24"/>
-          <w:szCs w:val="24"/>
-          <w:lang w:val="en-US"/>
-        </w:rPr>
-        <w:t>, n</w:t>
-      </w:r>
-      <w:r>
-        <w:rPr>
-          <w:rFonts w:ascii="Times New Roman" w:hAnsi="Times New Roman" w:cs="Times New Roman"/>
-          <w:sz w:val="24"/>
-          <w:szCs w:val="24"/>
-          <w:lang w:val="en-US"/>
-        </w:rPr>
-        <w:t>ame</w:t>
-      </w:r>
-      <w:r>
-        <w:rPr>
-          <w:rFonts w:ascii="Times New Roman" w:hAnsi="Times New Roman" w:cs="Times New Roman"/>
-          <w:sz w:val="24"/>
-          <w:szCs w:val="24"/>
-          <w:lang w:val="en-US"/>
-        </w:rPr>
-        <w:t>, s</w:t>
-      </w:r>
-      <w:r>
-        <w:rPr>
-          <w:rFonts w:ascii="Times New Roman" w:hAnsi="Times New Roman" w:cs="Times New Roman"/>
-          <w:sz w:val="24"/>
-          <w:szCs w:val="24"/>
-          <w:lang w:val="en-US"/>
-        </w:rPr>
-        <w:t>hortDescrip</w:t>
-      </w:r>
-      <w:r>
-        <w:rPr>
-          <w:rFonts w:ascii="Times New Roman" w:hAnsi="Times New Roman" w:cs="Times New Roman"/>
-          <w:sz w:val="24"/>
-          <w:szCs w:val="24"/>
-          <w:lang w:val="en-US"/>
-        </w:rPr>
-        <w:t>,</w:t>
-      </w:r>
-      <w:r>
-        <w:rPr>
-          <w:rFonts w:ascii="Times New Roman" w:hAnsi="Times New Roman" w:cs="Times New Roman"/>
-          <w:sz w:val="24"/>
-          <w:szCs w:val="24"/>
-          <w:lang w:val="en-US"/>
-        </w:rPr>
-        <w:t xml:space="preserve"> </w:t>
-      </w:r>
-      <w:r>
-        <w:rPr>
-          <w:rFonts w:ascii="Times New Roman" w:hAnsi="Times New Roman" w:cs="Times New Roman"/>
-          <w:sz w:val="24"/>
-          <w:szCs w:val="24"/>
-          <w:lang w:val="en-US"/>
-        </w:rPr>
-        <w:t>long</w:t>
-      </w:r>
-      <w:r>
-        <w:rPr>
-          <w:rFonts w:ascii="Times New Roman" w:hAnsi="Times New Roman" w:cs="Times New Roman"/>
-          <w:sz w:val="24"/>
-          <w:szCs w:val="24"/>
-          <w:lang w:val="en-US"/>
-        </w:rPr>
-        <w:t>Descrip</w:t>
-      </w:r>
-      <w:r>
-        <w:rPr>
-          <w:rFonts w:ascii="Times New Roman" w:hAnsi="Times New Roman" w:cs="Times New Roman"/>
-          <w:sz w:val="24"/>
-          <w:szCs w:val="24"/>
-          <w:lang w:val="en-US"/>
-        </w:rPr>
-        <w:t>,</w:t>
-      </w:r>
-      <w:r>
-        <w:rPr>
-          <w:rFonts w:ascii="Times New Roman" w:hAnsi="Times New Roman" w:cs="Times New Roman"/>
-          <w:sz w:val="24"/>
-          <w:szCs w:val="24"/>
-          <w:lang w:val="en-US"/>
-        </w:rPr>
-        <w:t xml:space="preserve"> </w:t>
-      </w:r>
-      <w:r>
-        <w:rPr>
-          <w:rFonts w:ascii="Times New Roman" w:hAnsi="Times New Roman" w:cs="Times New Roman"/>
-          <w:sz w:val="24"/>
-          <w:szCs w:val="24"/>
-          <w:lang w:val="en-US"/>
-        </w:rPr>
-        <w:t>currentStock, u</w:t>
-      </w:r>
-      <w:r>
-        <w:rPr>
-          <w:rFonts w:ascii="Times New Roman" w:hAnsi="Times New Roman" w:cs="Times New Roman"/>
-          <w:sz w:val="24"/>
-          <w:szCs w:val="24"/>
-          <w:lang w:val="en-US"/>
-        </w:rPr>
-        <w:t>nit</w:t>
-      </w:r>
-      <w:r>
-        <w:rPr>
-          <w:rFonts w:ascii="Times New Roman" w:hAnsi="Times New Roman" w:cs="Times New Roman"/>
-          <w:sz w:val="24"/>
-          <w:szCs w:val="24"/>
-          <w:lang w:val="en-US"/>
-        </w:rPr>
-        <w:t>P</w:t>
-      </w:r>
-      <w:r>
-        <w:rPr>
-          <w:rFonts w:ascii="Times New Roman" w:hAnsi="Times New Roman" w:cs="Times New Roman"/>
-          <w:sz w:val="24"/>
-          <w:szCs w:val="24"/>
-          <w:lang w:val="en-US"/>
-        </w:rPr>
-        <w:t>rice</w:t>
-      </w:r>
+          <w:lang w:val="en-US"/>
+        </w:rPr>
+        <w:t>iryDate</w:t>
+      </w:r>
+      <w:proofErr w:type="spellEnd"/>
       <w:r>
         <w:rPr>
           <w:rFonts w:ascii="Times New Roman" w:hAnsi="Times New Roman" w:cs="Times New Roman"/>
@@ -963,6 +880,7 @@
         </w:rPr>
         <w:t>Invoice(</w:t>
       </w:r>
+      <w:proofErr w:type="spellStart"/>
       <w:r>
         <w:rPr>
           <w:rFonts w:ascii="Times New Roman" w:hAnsi="Times New Roman" w:cs="Times New Roman"/>
@@ -973,24 +891,76 @@
         </w:rPr>
         <w:t>invoiceNum</w:t>
       </w:r>
-      <w:r>
-        <w:rPr>
-          <w:rFonts w:ascii="Times New Roman" w:hAnsi="Times New Roman" w:cs="Times New Roman"/>
-          <w:sz w:val="24"/>
-          <w:szCs w:val="24"/>
-          <w:lang w:val="en-US"/>
-        </w:rPr>
-        <w:t>, billingDate,</w:t>
-      </w:r>
-      <w:r>
-        <w:rPr>
-          <w:rFonts w:ascii="Times New Roman" w:hAnsi="Times New Roman" w:cs="Times New Roman"/>
-          <w:sz w:val="24"/>
-          <w:szCs w:val="24"/>
-          <w:lang w:val="en-US"/>
-        </w:rPr>
-        <w:t xml:space="preserve"> customerID, staffID</w:t>
-      </w:r>
+      <w:proofErr w:type="spellEnd"/>
+      <w:r>
+        <w:rPr>
+          <w:rFonts w:ascii="Times New Roman" w:hAnsi="Times New Roman" w:cs="Times New Roman"/>
+          <w:sz w:val="24"/>
+          <w:szCs w:val="24"/>
+          <w:lang w:val="en-US"/>
+        </w:rPr>
+        <w:t xml:space="preserve">, </w:t>
+      </w:r>
+      <w:proofErr w:type="spellStart"/>
+      <w:r>
+        <w:rPr>
+          <w:rFonts w:ascii="Times New Roman" w:hAnsi="Times New Roman" w:cs="Times New Roman"/>
+          <w:sz w:val="24"/>
+          <w:szCs w:val="24"/>
+          <w:lang w:val="en-US"/>
+        </w:rPr>
+        <w:t>billingDate</w:t>
+      </w:r>
+      <w:proofErr w:type="spellEnd"/>
+      <w:r>
+        <w:rPr>
+          <w:rFonts w:ascii="Times New Roman" w:hAnsi="Times New Roman" w:cs="Times New Roman"/>
+          <w:sz w:val="24"/>
+          <w:szCs w:val="24"/>
+          <w:lang w:val="en-US"/>
+        </w:rPr>
+        <w:t>,</w:t>
+      </w:r>
+      <w:r>
+        <w:rPr>
+          <w:rFonts w:ascii="Times New Roman" w:hAnsi="Times New Roman" w:cs="Times New Roman"/>
+          <w:sz w:val="24"/>
+          <w:szCs w:val="24"/>
+          <w:lang w:val="en-US"/>
+        </w:rPr>
+        <w:t xml:space="preserve"> </w:t>
+      </w:r>
+      <w:proofErr w:type="spellStart"/>
+      <w:r>
+        <w:rPr>
+          <w:rFonts w:ascii="Times New Roman" w:hAnsi="Times New Roman" w:cs="Times New Roman"/>
+          <w:sz w:val="24"/>
+          <w:szCs w:val="24"/>
+          <w:lang w:val="en-US"/>
+        </w:rPr>
+        <w:t>customerID</w:t>
+      </w:r>
+      <w:proofErr w:type="spellEnd"/>
+      <w:r>
+        <w:rPr>
+          <w:rFonts w:ascii="Times New Roman" w:hAnsi="Times New Roman" w:cs="Times New Roman"/>
+          <w:sz w:val="24"/>
+          <w:szCs w:val="24"/>
+          <w:lang w:val="en-US"/>
+        </w:rPr>
+        <w:t xml:space="preserve">, </w:t>
+      </w:r>
+      <w:proofErr w:type="spellStart"/>
+      <w:r>
+        <w:rPr>
+          <w:rFonts w:ascii="Times New Roman" w:hAnsi="Times New Roman" w:cs="Times New Roman"/>
+          <w:sz w:val="24"/>
+          <w:szCs w:val="24"/>
+          <w:lang w:val="en-US"/>
+        </w:rPr>
+        <w:t>staffID</w:t>
+      </w:r>
+      <w:proofErr w:type="spellEnd"/>
       <w:r>
         <w:rPr>
           <w:rFonts w:ascii="Times New Roman" w:hAnsi="Times New Roman" w:cs="Times New Roman"/>
@@ -1083,15 +1053,27 @@
           </mc:Fallback>
         </mc:AlternateContent>
       </w:r>
-      <w:r>
-        <w:rPr>
-          <w:rFonts w:ascii="Times New Roman" w:hAnsi="Times New Roman" w:cs="Times New Roman"/>
-          <w:sz w:val="24"/>
-          <w:szCs w:val="24"/>
-          <w:lang w:val="en-US"/>
-        </w:rPr>
-        <w:t>InvoiceItems(</w:t>
-      </w:r>
+      <w:proofErr w:type="spellStart"/>
+      <w:r>
+        <w:rPr>
+          <w:rFonts w:ascii="Times New Roman" w:hAnsi="Times New Roman" w:cs="Times New Roman"/>
+          <w:sz w:val="24"/>
+          <w:szCs w:val="24"/>
+          <w:lang w:val="en-US"/>
+        </w:rPr>
+        <w:t>InvoiceItems</w:t>
+      </w:r>
+      <w:proofErr w:type="spellEnd"/>
+      <w:r>
+        <w:rPr>
+          <w:rFonts w:ascii="Times New Roman" w:hAnsi="Times New Roman" w:cs="Times New Roman"/>
+          <w:sz w:val="24"/>
+          <w:szCs w:val="24"/>
+          <w:lang w:val="en-US"/>
+        </w:rPr>
+        <w:t>(</w:t>
+      </w:r>
+      <w:proofErr w:type="spellStart"/>
       <w:r>
         <w:rPr>
           <w:rFonts w:ascii="Times New Roman" w:hAnsi="Times New Roman" w:cs="Times New Roman"/>
@@ -1100,16 +1082,59 @@
           <w:u w:val="dash"/>
           <w:lang w:val="en-US"/>
         </w:rPr>
-        <w:t>productCode, invoiceNum</w:t>
-      </w:r>
-      <w:r>
-        <w:rPr>
-          <w:rFonts w:ascii="Times New Roman" w:hAnsi="Times New Roman" w:cs="Times New Roman"/>
-          <w:sz w:val="24"/>
-          <w:szCs w:val="24"/>
-          <w:lang w:val="en-US"/>
-        </w:rPr>
-        <w:t>, itemQuantity)</w:t>
+        <w:t>productCode</w:t>
+      </w:r>
+      <w:proofErr w:type="spellEnd"/>
+      <w:r>
+        <w:rPr>
+          <w:rFonts w:ascii="Times New Roman" w:hAnsi="Times New Roman" w:cs="Times New Roman"/>
+          <w:sz w:val="24"/>
+          <w:szCs w:val="24"/>
+          <w:u w:val="dash"/>
+          <w:lang w:val="en-US"/>
+        </w:rPr>
+        <w:t xml:space="preserve">, </w:t>
+      </w:r>
+      <w:proofErr w:type="spellStart"/>
+      <w:r>
+        <w:rPr>
+          <w:rFonts w:ascii="Times New Roman" w:hAnsi="Times New Roman" w:cs="Times New Roman"/>
+          <w:sz w:val="24"/>
+          <w:szCs w:val="24"/>
+          <w:u w:val="dash"/>
+          <w:lang w:val="en-US"/>
+        </w:rPr>
+        <w:t>invoiceNum</w:t>
+      </w:r>
+      <w:proofErr w:type="spellEnd"/>
+      <w:r>
+        <w:rPr>
+          <w:rFonts w:ascii="Times New Roman" w:hAnsi="Times New Roman" w:cs="Times New Roman"/>
+          <w:sz w:val="24"/>
+          <w:szCs w:val="24"/>
+          <w:lang w:val="en-US"/>
+        </w:rPr>
+        <w:t xml:space="preserve">, </w:t>
+      </w:r>
+      <w:proofErr w:type="spellStart"/>
+      <w:r>
+        <w:rPr>
+          <w:rFonts w:ascii="Times New Roman" w:hAnsi="Times New Roman" w:cs="Times New Roman"/>
+          <w:sz w:val="24"/>
+          <w:szCs w:val="24"/>
+          <w:lang w:val="en-US"/>
+        </w:rPr>
+        <w:t>itemQuantity</w:t>
+      </w:r>
+      <w:proofErr w:type="spellEnd"/>
+      <w:r>
+        <w:rPr>
+          <w:rFonts w:ascii="Times New Roman" w:hAnsi="Times New Roman" w:cs="Times New Roman"/>
+          <w:sz w:val="24"/>
+          <w:szCs w:val="24"/>
+          <w:lang w:val="en-US"/>
+        </w:rPr>
+        <w:t>)</w:t>
       </w:r>
     </w:p>
     <w:p>
@@ -1128,7 +1153,27 @@
           <w:szCs w:val="24"/>
           <w:lang w:val="en-US"/>
         </w:rPr>
-        <w:t>Foreign key invoiceNum references</w:t>
+        <w:t xml:space="preserve">Foreign key </w:t>
+      </w:r>
+      <w:proofErr w:type="spellStart"/>
+      <w:r>
+        <w:rPr>
+          <w:rFonts w:ascii="Times New Roman" w:hAnsi="Times New Roman" w:cs="Times New Roman"/>
+          <w:sz w:val="24"/>
+          <w:szCs w:val="24"/>
+          <w:lang w:val="en-US"/>
+        </w:rPr>
+        <w:t>invoiceNum</w:t>
+      </w:r>
+      <w:proofErr w:type="spellEnd"/>
+      <w:r>
+        <w:rPr>
+          <w:rFonts w:ascii="Times New Roman" w:hAnsi="Times New Roman" w:cs="Times New Roman"/>
+          <w:sz w:val="24"/>
+          <w:szCs w:val="24"/>
+          <w:lang w:val="en-US"/>
+        </w:rPr>
+        <w:t xml:space="preserve"> references</w:t>
       </w:r>
       <w:r>
         <w:rPr>
@@ -1165,7 +1210,27 @@
           <w:szCs w:val="24"/>
           <w:lang w:val="en-US"/>
         </w:rPr>
-        <w:t>Foreign key productCode references</w:t>
+        <w:t xml:space="preserve">Foreign key </w:t>
+      </w:r>
+      <w:proofErr w:type="spellStart"/>
+      <w:r>
+        <w:rPr>
+          <w:rFonts w:ascii="Times New Roman" w:hAnsi="Times New Roman" w:cs="Times New Roman"/>
+          <w:sz w:val="24"/>
+          <w:szCs w:val="24"/>
+          <w:lang w:val="en-US"/>
+        </w:rPr>
+        <w:t>productCode</w:t>
+      </w:r>
+      <w:proofErr w:type="spellEnd"/>
+      <w:r>
+        <w:rPr>
+          <w:rFonts w:ascii="Times New Roman" w:hAnsi="Times New Roman" w:cs="Times New Roman"/>
+          <w:sz w:val="24"/>
+          <w:szCs w:val="24"/>
+          <w:lang w:val="en-US"/>
+        </w:rPr>
+        <w:t xml:space="preserve"> references</w:t>
       </w:r>
       <w:r>
         <w:rPr>
@@ -1185,6 +1250,26 @@
         </w:rPr>
         <w:t>Invoice</w:t>
       </w:r>
+    </w:p>
+    <w:p>
+      <w:pPr>
+        <w:rPr>
+          <w:rFonts w:ascii="Times New Roman" w:hAnsi="Times New Roman" w:cs="Times New Roman"/>
+          <w:sz w:val="24"/>
+          <w:szCs w:val="24"/>
+          <w:lang w:val="en-US"/>
+        </w:rPr>
+      </w:pPr>
+    </w:p>
+    <w:p>
+      <w:pPr>
+        <w:rPr>
+          <w:rFonts w:ascii="Times New Roman" w:hAnsi="Times New Roman" w:cs="Times New Roman"/>
+          <w:sz w:val="24"/>
+          <w:szCs w:val="24"/>
+          <w:lang w:val="en-US"/>
+        </w:rPr>
+      </w:pPr>
     </w:p>
     <w:p>
       <w:pPr>

</xml_diff>